<commit_message>
update MATLOG & OOP
</commit_message>
<xml_diff>
--- a/OOP/projekt/kriteria.docx
+++ b/OOP/projekt/kriteria.docx
@@ -12,14 +12,14 @@
         <w:rPr>
           <w:b/>
           <w:bCs/>
-          <w:highlight w:val="yellow"/>
+          <w:highlight w:val="green"/>
         </w:rPr>
       </w:pPr>
       <w:r>
         <w:rPr>
           <w:b/>
           <w:bCs/>
-          <w:highlight w:val="yellow"/>
+          <w:highlight w:val="green"/>
         </w:rPr>
         <w:t>dedenie – 2 hierarchie</w:t>
       </w:r>
@@ -88,19 +88,25 @@
           <w:numId w:val="3"/>
         </w:numPr>
         <w:rPr>
-          <w:highlight w:val="yellow"/>
-        </w:rPr>
-      </w:pPr>
-      <w:r>
-        <w:rPr>
-          <w:highlight w:val="yellow"/>
+          <w:highlight w:val="green"/>
+        </w:rPr>
+      </w:pPr>
+      <w:r>
+        <w:rPr>
+          <w:highlight w:val="green"/>
         </w:rPr>
         <w:t>rozhrania</w:t>
       </w:r>
       <w:r>
+        <w:rPr>
+          <w:highlight w:val="green"/>
+        </w:rPr>
         <w:t xml:space="preserve"> - </w:t>
       </w:r>
       <w:r>
+        <w:rPr>
+          <w:highlight w:val="green"/>
+        </w:rPr>
         <w:t>zamestnanci</w:t>
       </w:r>
     </w:p>
@@ -114,14 +120,14 @@
         <w:rPr>
           <w:b/>
           <w:bCs/>
-          <w:highlight w:val="yellow"/>
+          <w:highlight w:val="green"/>
         </w:rPr>
       </w:pPr>
       <w:r>
         <w:rPr>
           <w:b/>
           <w:bCs/>
-          <w:highlight w:val="yellow"/>
+          <w:highlight w:val="green"/>
         </w:rPr>
         <w:t>polymorfizmus</w:t>
       </w:r>

</xml_diff>